<commit_message>
fix(log-image): Fixes the JSON parsing logic
</commit_message>
<xml_diff>
--- a/bad.docx
+++ b/bad.docx
@@ -7,10 +7,10 @@
         <w:rPr>
           <w:rFonts w:hint="eastAsia"/>
         </w:rPr>
-        <w:t>3</w:t>
+        <w:t>2</w:t>
       </w:r>
       <w:r>
-        <w:t>33</w:t>
+        <w:t>13</w:t>
       </w:r>
     </w:p>
     <w:sectPr>

</xml_diff>